<commit_message>
Update Regels En begrippen voor beginners(NL).docx
</commit_message>
<xml_diff>
--- a/Documents/Regels En begrippen voor beginners(NL).docx
+++ b/Documents/Regels En begrippen voor beginners(NL).docx
@@ -5,84 +5,44 @@
     <w:p>
       <w:pPr>
         <w:pStyle w:val="Geenafstand"/>
-        <w:rPr>
-          <w:ins w:id="0" w:author="Eric Zoons" w:date="2023-09-14T07:47:00Z"/>
-        </w:rPr>
-      </w:pPr>
-      <w:ins w:id="1" w:author="Eric Zoons" w:date="2023-09-14T07:44:00Z">
-        <w:r>
-          <w:t>Hier Som ik regels &amp; Begrippen op hoe i</w:t>
-        </w:r>
-      </w:ins>
-      <w:ins w:id="2" w:author="Eric Zoons" w:date="2023-09-14T07:45:00Z">
-        <w:r>
-          <w:t>k die gebruik dit is eigen waarhied die</w:t>
-        </w:r>
-      </w:ins>
-      <w:ins w:id="3" w:author="Eric Zoons" w:date="2023-09-14T07:46:00Z">
-        <w:r>
-          <w:t xml:space="preserve"> voor iedereen anders is  maar tot met je eigen heb kan die van mijn gebruiken </w:t>
-        </w:r>
-        <w:r>
-          <w:rPr>
-            <mc:AlternateContent>
-              <mc:Choice Requires="w16se"/>
-              <mc:Fallback>
-                <w:rFonts w:ascii="Segoe UI Emoji" w:eastAsia="Segoe UI Emoji" w:hAnsi="Segoe UI Emoji" w:cs="Segoe UI Emoji"/>
-              </mc:Fallback>
-            </mc:AlternateContent>
-          </w:rPr>
+      </w:pPr>
+      <w:r>
+        <w:t xml:space="preserve">Hier Som ik regels &amp; Begrippen op hoe ik die gebruik dit is eigen waarhied die voor iedereen anders is  maar tot met je eigen heb kan die van mijn gebruiken </w:t>
+      </w:r>
+      <w:r>
+        <w:rPr>
           <mc:AlternateContent>
-            <mc:Choice Requires="w16se">
-              <w16se:symEx w16se:font="Segoe UI Emoji" w16se:char="1F60A"/>
-            </mc:Choice>
+            <mc:Choice Requires="w16se"/>
             <mc:Fallback>
-              <w:t>😊</w:t>
+              <w:rFonts w:ascii="Segoe UI Emoji" w:eastAsia="Segoe UI Emoji" w:hAnsi="Segoe UI Emoji" w:cs="Segoe UI Emoji"/>
             </mc:Fallback>
           </mc:AlternateContent>
-        </w:r>
-      </w:ins>
-      <w:ins w:id="4" w:author="Eric Zoons" w:date="2023-09-14T07:47:00Z">
-        <w:r>
-          <w:t xml:space="preserve"> gelijk beginnen met meest belangrijken van deze</w:t>
-        </w:r>
-      </w:ins>
+        </w:rPr>
+        <mc:AlternateContent>
+          <mc:Choice Requires="w16se">
+            <w16se:symEx w16se:font="Segoe UI Emoji" w16se:char="1F60A"/>
+          </mc:Choice>
+          <mc:Fallback>
+            <w:t>😊</w:t>
+          </mc:Fallback>
+        </mc:AlternateContent>
+      </w:r>
+      <w:r>
+        <w:t xml:space="preserve"> gelijk beginnen met meest belangrijken van deze</w:t>
+      </w:r>
     </w:p>
     <w:p>
       <w:pPr>
         <w:pStyle w:val="Geenafstand"/>
-        <w:rPr>
-          <w:ins w:id="5" w:author="Eric Zoons" w:date="2023-09-14T07:57:00Z"/>
-        </w:rPr>
       </w:pPr>
     </w:p>
     <w:p>
       <w:pPr>
         <w:pStyle w:val="Duidelijkcitaat"/>
-        <w:rPr>
-          <w:ins w:id="6" w:author="Eric Zoons" w:date="2023-09-14T07:47:00Z"/>
-        </w:rPr>
-        <w:pPrChange w:id="7" w:author="Eric Zoons" w:date="2023-09-14T07:57:00Z">
-          <w:pPr>
-            <w:pStyle w:val="Geenafstand"/>
-          </w:pPr>
-        </w:pPrChange>
-      </w:pPr>
-      <w:ins w:id="8" w:author="Eric Zoons" w:date="2023-09-14T07:57:00Z">
-        <w:r>
-          <w:t>Regel</w:t>
-        </w:r>
-      </w:ins>
-      <w:ins w:id="9" w:author="Eric Zoons" w:date="2023-09-14T07:58:00Z">
-        <w:r>
-          <w:t>slijst</w:t>
-        </w:r>
-      </w:ins>
-      <w:ins w:id="10" w:author="Eric Zoons" w:date="2023-09-14T07:57:00Z">
-        <w:r>
-          <w:t xml:space="preserve"> </w:t>
-        </w:r>
-      </w:ins>
+      </w:pPr>
+      <w:r>
+        <w:t xml:space="preserve">Regelslijst </w:t>
+      </w:r>
     </w:p>
     <w:p>
       <w:pPr>
@@ -92,66 +52,33 @@
           <w:numId w:val="13"/>
         </w:numPr>
         <w:rPr>
-          <w:ins w:id="11" w:author="Eric Zoons" w:date="2023-09-14T07:48:00Z"/>
           <w:rStyle w:val="Zwaar"/>
-          <w:rPrChange w:id="12" w:author="Eric Zoons" w:date="2023-09-14T08:17:00Z">
-            <w:rPr>
-              <w:ins w:id="13" w:author="Eric Zoons" w:date="2023-09-14T07:48:00Z"/>
-            </w:rPr>
-          </w:rPrChange>
-        </w:rPr>
-        <w:pPrChange w:id="14" w:author="Eric Zoons" w:date="2023-09-14T08:16:00Z">
-          <w:pPr>
-            <w:pStyle w:val="Geenafstand"/>
-          </w:pPr>
-        </w:pPrChange>
-      </w:pPr>
-      <w:ins w:id="15" w:author="Eric Zoons" w:date="2023-09-14T07:47:00Z">
-        <w:r>
-          <w:rPr>
-            <w:rStyle w:val="Zwaar"/>
-            <w:rPrChange w:id="16" w:author="Eric Zoons" w:date="2023-09-14T08:17:00Z">
-              <w:rPr/>
-            </w:rPrChange>
-          </w:rPr>
-          <w:t xml:space="preserve">Wetenschappelijk </w:t>
-        </w:r>
-      </w:ins>
-      <w:ins w:id="17" w:author="Eric Zoons" w:date="2023-09-14T08:14:00Z">
-        <w:r>
-          <w:rPr>
-            <w:rStyle w:val="Zwaar"/>
-          </w:rPr>
-          <w:t>M</w:t>
-        </w:r>
-      </w:ins>
-      <w:ins w:id="18" w:author="Eric Zoons" w:date="2023-09-14T07:48:00Z">
-        <w:r>
-          <w:rPr>
-            <w:rStyle w:val="Zwaar"/>
-            <w:rPrChange w:id="19" w:author="Eric Zoons" w:date="2023-09-14T08:17:00Z">
-              <w:rPr/>
-            </w:rPrChange>
-          </w:rPr>
-          <w:t>ethodiek</w:t>
-        </w:r>
-      </w:ins>
-      <w:ins w:id="20" w:author="Eric Zoons" w:date="2023-09-14T08:11:00Z">
-        <w:r>
-          <w:rPr>
-            <w:rStyle w:val="Zwaar"/>
-          </w:rPr>
-          <w:t xml:space="preserve"> (</w:t>
-        </w:r>
-      </w:ins>
-      <w:ins w:id="21" w:author="Eric Zoons" w:date="2023-09-14T08:12:00Z">
-        <w:r>
-          <w:rPr>
-            <w:rStyle w:val="Zwaar"/>
-          </w:rPr>
-          <w:t xml:space="preserve"> deze gebruik om niet steeds nieuwe regels temaken)</w:t>
-        </w:r>
-      </w:ins>
+        </w:rPr>
+      </w:pPr>
+      <w:r>
+        <w:rPr>
+          <w:rStyle w:val="Zwaar"/>
+        </w:rPr>
+        <w:t xml:space="preserve">Wetenschappelijk </w:t>
+      </w:r>
+      <w:r>
+        <w:rPr>
+          <w:rStyle w:val="Zwaar"/>
+        </w:rPr>
+        <w:t>M</w:t>
+      </w:r>
+      <w:r>
+        <w:rPr>
+          <w:rStyle w:val="Zwaar"/>
+        </w:rPr>
+        <w:t>ethodiek</w:t>
+      </w:r>
+      <w:r>
+        <w:rPr>
+          <w:rStyle w:val="Zwaar"/>
+        </w:rPr>
+        <w:t xml:space="preserve"> ( deze gebruik om niet steeds nieuwe regels temaken)</w:t>
+      </w:r>
     </w:p>
     <w:p>
       <w:pPr>
@@ -160,68 +87,15 @@
           <w:ilvl w:val="2"/>
           <w:numId w:val="13"/>
         </w:numPr>
-        <w:pPrChange w:id="22" w:author="Eric Zoons" w:date="2023-09-14T08:16:00Z">
-          <w:pPr/>
-        </w:pPrChange>
-      </w:pPr>
-      <w:ins w:id="23" w:author="Eric Zoons" w:date="2023-09-14T07:48:00Z">
-        <w:r>
-          <w:t>Het is waar tot met niet meer waar is</w:t>
-        </w:r>
-      </w:ins>
-      <w:ins w:id="24" w:author="Eric Zoons" w:date="2023-09-14T07:49:00Z">
-        <w:r>
-          <w:t xml:space="preserve"> </w:t>
-        </w:r>
-      </w:ins>
-      <w:ins w:id="25" w:author="Eric Zoons" w:date="2023-09-14T07:50:00Z">
-        <w:r>
-          <w:t>(</w:t>
-        </w:r>
-      </w:ins>
-      <w:ins w:id="26" w:author="Eric Zoons" w:date="2023-09-14T07:49:00Z">
-        <w:r>
-          <w:t xml:space="preserve"> alle</w:t>
-        </w:r>
-      </w:ins>
-      <w:ins w:id="27" w:author="Eric Zoons" w:date="2023-09-14T07:50:00Z">
-        <w:r>
-          <w:t>s</w:t>
-        </w:r>
-      </w:ins>
-      <w:ins w:id="28" w:author="Eric Zoons" w:date="2023-09-14T07:51:00Z">
-        <w:r>
-          <w:t xml:space="preserve"> is</w:t>
-        </w:r>
-      </w:ins>
-      <w:ins w:id="29" w:author="Eric Zoons" w:date="2023-09-14T07:49:00Z">
-        <w:r>
-          <w:t xml:space="preserve"> waar tot</w:t>
-        </w:r>
-      </w:ins>
-      <w:ins w:id="30" w:author="Eric Zoons" w:date="2023-09-14T07:51:00Z">
-        <w:r>
-          <w:t xml:space="preserve"> </w:t>
-        </w:r>
-      </w:ins>
-      <w:ins w:id="31" w:author="Eric Zoons" w:date="2023-09-14T07:49:00Z">
-        <w:r>
-          <w:t>met tegen deel is bew</w:t>
-        </w:r>
-      </w:ins>
-      <w:ins w:id="32" w:author="Eric Zoons" w:date="2023-09-14T07:50:00Z">
-        <w:r>
-          <w:t>ezen)</w:t>
-        </w:r>
-      </w:ins>
+      </w:pPr>
+      <w:r>
+        <w:t>Het is waar tot met niet meer waar is ( alles is waar tot met tegen deel is bewezen)</w:t>
+      </w:r>
     </w:p>
     <w:p>
       <w:pPr>
         <w:pStyle w:val="Geenafstand"/>
         <w:ind w:left="708"/>
-        <w:pPrChange w:id="33" w:author="Eric Zoons" w:date="2023-09-14T07:57:00Z">
-          <w:pPr/>
-        </w:pPrChange>
       </w:pPr>
     </w:p>
     <w:p>
@@ -232,136 +106,39 @@
           <w:numId w:val="13"/>
         </w:numPr>
         <w:rPr>
-          <w:ins w:id="34" w:author="Eric Zoons" w:date="2023-09-14T07:51:00Z"/>
           <w:rStyle w:val="Zwaar"/>
-          <w:rPrChange w:id="35" w:author="Eric Zoons" w:date="2023-09-14T08:17:00Z">
-            <w:rPr>
-              <w:ins w:id="36" w:author="Eric Zoons" w:date="2023-09-14T07:51:00Z"/>
-            </w:rPr>
-          </w:rPrChange>
-        </w:rPr>
-        <w:pPrChange w:id="37" w:author="Eric Zoons" w:date="2023-09-14T08:16:00Z">
-          <w:pPr>
-            <w:pStyle w:val="Geenafstand"/>
-          </w:pPr>
-        </w:pPrChange>
-      </w:pPr>
-      <w:ins w:id="38" w:author="Eric Zoons" w:date="2023-09-14T08:11:00Z">
-        <w:r>
-          <w:rPr>
-            <w:rStyle w:val="Zwaar"/>
-          </w:rPr>
-          <w:t xml:space="preserve">Wetenschappelijk </w:t>
-        </w:r>
-      </w:ins>
-      <w:ins w:id="39" w:author="Eric Zoons" w:date="2023-09-14T07:56:00Z">
-        <w:r>
-          <w:rPr>
-            <w:rStyle w:val="Zwaar"/>
-            <w:rPrChange w:id="40" w:author="Eric Zoons" w:date="2023-09-14T08:17:00Z">
-              <w:rPr/>
-            </w:rPrChange>
-          </w:rPr>
-          <w:t>B</w:t>
-        </w:r>
-      </w:ins>
-      <w:ins w:id="41" w:author="Eric Zoons" w:date="2023-09-14T07:53:00Z">
-        <w:r>
-          <w:rPr>
-            <w:rStyle w:val="Zwaar"/>
-            <w:rPrChange w:id="42" w:author="Eric Zoons" w:date="2023-09-14T08:17:00Z">
-              <w:rPr/>
-            </w:rPrChange>
-          </w:rPr>
-          <w:t xml:space="preserve">ewezen </w:t>
-        </w:r>
-      </w:ins>
-      <w:ins w:id="43" w:author="Eric Zoons" w:date="2023-09-14T08:14:00Z">
-        <w:r>
-          <w:rPr>
-            <w:rStyle w:val="Zwaar"/>
-          </w:rPr>
-          <w:t>M</w:t>
-        </w:r>
-      </w:ins>
-      <w:ins w:id="44" w:author="Eric Zoons" w:date="2023-09-14T07:51:00Z">
-        <w:r>
-          <w:rPr>
-            <w:rStyle w:val="Zwaar"/>
-            <w:rPrChange w:id="45" w:author="Eric Zoons" w:date="2023-09-14T08:17:00Z">
-              <w:rPr/>
-            </w:rPrChange>
-          </w:rPr>
-          <w:t>ethodiek</w:t>
-        </w:r>
-      </w:ins>
-      <w:ins w:id="46" w:author="Eric Zoons" w:date="2023-09-14T07:53:00Z">
-        <w:r>
-          <w:rPr>
-            <w:rStyle w:val="Zwaar"/>
-            <w:rPrChange w:id="47" w:author="Eric Zoons" w:date="2023-09-14T08:17:00Z">
-              <w:rPr/>
-            </w:rPrChange>
-          </w:rPr>
-          <w:t xml:space="preserve"> </w:t>
-        </w:r>
-      </w:ins>
-      <w:ins w:id="48" w:author="Eric Zoons" w:date="2023-09-14T07:51:00Z">
-        <w:r>
-          <w:rPr>
-            <w:rStyle w:val="Zwaar"/>
-            <w:rPrChange w:id="49" w:author="Eric Zoons" w:date="2023-09-14T08:17:00Z">
-              <w:rPr/>
-            </w:rPrChange>
-          </w:rPr>
-          <w:t xml:space="preserve"> </w:t>
-        </w:r>
-      </w:ins>
-      <w:ins w:id="50" w:author="Eric Zoons" w:date="2023-09-14T08:13:00Z">
-        <w:r>
-          <w:rPr>
-            <w:rStyle w:val="Zwaar"/>
-            <w:rPrChange w:id="51" w:author="Eric Zoons" w:date="2023-09-14T08:17:00Z">
-              <w:rPr>
-                <w:rStyle w:val="Intensievebenadrukking"/>
-                <w:sz w:val="16"/>
-                <w:szCs w:val="16"/>
-              </w:rPr>
-            </w:rPrChange>
-          </w:rPr>
-          <w:t>( deze gebruik om om probleem uitwerken en nie</w:t>
-        </w:r>
-      </w:ins>
-      <w:ins w:id="52" w:author="Eric Zoons" w:date="2023-09-14T08:14:00Z">
-        <w:r>
-          <w:rPr>
-            <w:rStyle w:val="Zwaar"/>
-            <w:rPrChange w:id="53" w:author="Eric Zoons" w:date="2023-09-14T08:17:00Z">
-              <w:rPr>
-                <w:rStyle w:val="Intensievebenadrukking"/>
-                <w:sz w:val="16"/>
-                <w:szCs w:val="16"/>
-              </w:rPr>
-            </w:rPrChange>
-          </w:rPr>
-          <w:t>uw regels temaken</w:t>
-        </w:r>
-      </w:ins>
-      <w:ins w:id="54" w:author="Eric Zoons" w:date="2023-09-14T08:13:00Z">
-        <w:r>
-          <w:rPr>
-            <w:rStyle w:val="Zwaar"/>
-            <w:rPrChange w:id="55" w:author="Eric Zoons" w:date="2023-09-14T08:17:00Z">
-              <w:rPr>
-                <w:rStyle w:val="Intensievebenadrukking"/>
-                <w:sz w:val="16"/>
-                <w:szCs w:val="16"/>
-              </w:rPr>
-            </w:rPrChange>
-          </w:rPr>
-          <w:t>)</w:t>
-        </w:r>
-      </w:ins>
+        </w:rPr>
+      </w:pPr>
+      <w:r>
+        <w:rPr>
+          <w:rStyle w:val="Zwaar"/>
+        </w:rPr>
+        <w:t xml:space="preserve">Wetenschappelijk </w:t>
+      </w:r>
+      <w:r>
+        <w:rPr>
+          <w:rStyle w:val="Zwaar"/>
+        </w:rPr>
+        <w:t xml:space="preserve">Bewezen </w:t>
+      </w:r>
+      <w:r>
+        <w:rPr>
+          <w:rStyle w:val="Zwaar"/>
+        </w:rPr>
+        <w:t>M</w:t>
+      </w:r>
+      <w:r>
+        <w:rPr>
+          <w:rStyle w:val="Zwaar"/>
+        </w:rPr>
+        <w:t xml:space="preserve">ethodiek  </w:t>
+      </w:r>
+      <w:r>
+        <w:rPr>
+          <w:rStyle w:val="Zwaar"/>
+        </w:rPr>
+        <w:t>( deze gebruik om om probleem uitwerken en nieuw regels temaken)</w:t>
+      </w:r>
     </w:p>
     <w:p>
       <w:pPr>
@@ -370,58 +147,14 @@
           <w:ilvl w:val="2"/>
           <w:numId w:val="13"/>
         </w:numPr>
-        <w:rPr>
-          <w:ins w:id="56" w:author="Eric Zoons" w:date="2023-09-14T07:51:00Z"/>
-        </w:rPr>
-        <w:pPrChange w:id="57" w:author="Eric Zoons" w:date="2023-09-14T08:16:00Z">
-          <w:pPr>
-            <w:pStyle w:val="Geenafstand"/>
-            <w:ind w:left="708"/>
-          </w:pPr>
-        </w:pPrChange>
-      </w:pPr>
-      <w:ins w:id="58" w:author="Eric Zoons" w:date="2023-09-14T07:51:00Z">
-        <w:r>
-          <w:t>Het is</w:t>
-        </w:r>
-      </w:ins>
-      <w:ins w:id="59" w:author="Eric Zoons" w:date="2023-09-14T07:52:00Z">
-        <w:r>
-          <w:t xml:space="preserve"> niet</w:t>
-        </w:r>
-      </w:ins>
-      <w:ins w:id="60" w:author="Eric Zoons" w:date="2023-09-14T07:51:00Z">
-        <w:r>
-          <w:t xml:space="preserve"> waar tot met </w:t>
-        </w:r>
-      </w:ins>
-      <w:ins w:id="61" w:author="Eric Zoons" w:date="2023-09-14T07:54:00Z">
-        <w:r>
-          <w:t>w</w:t>
-        </w:r>
-      </w:ins>
-      <w:ins w:id="62" w:author="Eric Zoons" w:date="2023-09-14T07:51:00Z">
-        <w:r>
-          <w:t>aar is (</w:t>
-        </w:r>
-      </w:ins>
-      <w:ins w:id="63" w:author="Eric Zoons" w:date="2023-09-14T07:56:00Z">
-        <w:r>
-          <w:t>met deze bewijs je of regel waar is</w:t>
-        </w:r>
-      </w:ins>
-      <w:ins w:id="64" w:author="Eric Zoons" w:date="2023-09-14T07:51:00Z">
-        <w:r>
-          <w:t xml:space="preserve"> )</w:t>
-        </w:r>
-      </w:ins>
+      </w:pPr>
+      <w:r>
+        <w:t>Het is niet waar tot met waar is (met deze bewijs je of regel waar is )</w:t>
+      </w:r>
     </w:p>
     <w:p>
       <w:pPr>
         <w:pStyle w:val="Geenafstand"/>
-        <w:pPrChange w:id="65" w:author="Eric Zoons" w:date="2023-09-14T07:44:00Z">
-          <w:pPr/>
-        </w:pPrChange>
       </w:pPr>
     </w:p>
     <w:p>
@@ -432,24 +165,15 @@
           <w:numId w:val="13"/>
         </w:numPr>
         <w:rPr>
-          <w:ins w:id="66" w:author="Eric Zoons" w:date="2023-09-14T07:59:00Z"/>
           <w:rStyle w:val="Zwaar"/>
         </w:rPr>
-        <w:pPrChange w:id="67" w:author="Eric Zoons" w:date="2023-09-14T08:16:00Z">
-          <w:pPr>
-            <w:pStyle w:val="Geenafstand"/>
-            <w:ind w:left="708"/>
-          </w:pPr>
-        </w:pPrChange>
-      </w:pPr>
-      <w:ins w:id="68" w:author="Eric Zoons" w:date="2023-09-14T08:01:00Z">
-        <w:r>
-          <w:rPr>
-            <w:rStyle w:val="Zwaar"/>
-          </w:rPr>
-          <w:t>Doe een ding tegelijk</w:t>
-        </w:r>
-      </w:ins>
+      </w:pPr>
+      <w:r>
+        <w:rPr>
+          <w:rStyle w:val="Zwaar"/>
+        </w:rPr>
+        <w:t>Doe een ding tegelijk</w:t>
+      </w:r>
     </w:p>
     <w:p>
       <w:pPr>
@@ -458,47 +182,17 @@
           <w:ilvl w:val="2"/>
           <w:numId w:val="13"/>
         </w:numPr>
-        <w:rPr>
-          <w:ins w:id="69" w:author="Eric Zoons" w:date="2023-09-14T08:03:00Z"/>
-        </w:rPr>
-        <w:pPrChange w:id="70" w:author="Eric Zoons" w:date="2023-09-14T08:16:00Z">
-          <w:pPr>
-            <w:pStyle w:val="Geenafstand"/>
-            <w:ind w:left="1416"/>
-          </w:pPr>
-        </w:pPrChange>
-      </w:pPr>
-      <w:ins w:id="71" w:author="Eric Zoons" w:date="2023-09-14T08:01:00Z">
-        <w:r>
-          <w:t>Probeer Als in klien stukken op delen</w:t>
-        </w:r>
-        <w:r>
-          <w:t xml:space="preserve"> </w:t>
-        </w:r>
-      </w:ins>
-      <w:ins w:id="72" w:author="Eric Zoons" w:date="2023-09-14T08:02:00Z">
-        <w:r>
-          <w:t xml:space="preserve"> dit geeft in toekomst voordelen Herg</w:t>
-        </w:r>
-      </w:ins>
-      <w:ins w:id="73" w:author="Eric Zoons" w:date="2023-09-14T08:03:00Z">
-        <w:r>
-          <w:t>ebruik of simple aantepassen en probleem lijk kliener</w:t>
-        </w:r>
-      </w:ins>
+      </w:pPr>
+      <w:r>
+        <w:t>Probeer Als in klien stukken op delen</w:t>
+      </w:r>
+      <w:r>
+        <w:t xml:space="preserve">  dit geeft in toekomst voordelen Hergebruik of simple aantepassen en probleem lijk kliener</w:t>
+      </w:r>
     </w:p>
     <w:p>
       <w:pPr>
         <w:pStyle w:val="Geenafstand"/>
-        <w:rPr>
-          <w:ins w:id="74" w:author="Eric Zoons" w:date="2023-09-14T07:59:00Z"/>
-        </w:rPr>
-        <w:pPrChange w:id="75" w:author="Eric Zoons" w:date="2023-09-14T08:03:00Z">
-          <w:pPr>
-            <w:pStyle w:val="Geenafstand"/>
-            <w:ind w:left="1416"/>
-          </w:pPr>
-        </w:pPrChange>
       </w:pPr>
     </w:p>
     <w:p>
@@ -509,32 +203,15 @@
           <w:numId w:val="13"/>
         </w:numPr>
         <w:rPr>
-          <w:ins w:id="76" w:author="Eric Zoons" w:date="2023-09-14T08:03:00Z"/>
           <w:rStyle w:val="Zwaar"/>
         </w:rPr>
-        <w:pPrChange w:id="77" w:author="Eric Zoons" w:date="2023-09-14T08:16:00Z">
-          <w:pPr>
-            <w:pStyle w:val="Geenafstand"/>
-            <w:ind w:left="708"/>
-          </w:pPr>
-        </w:pPrChange>
-      </w:pPr>
-      <w:ins w:id="78" w:author="Eric Zoons" w:date="2023-09-14T08:03:00Z">
-        <w:r>
-          <w:rPr>
-            <w:rStyle w:val="Zwaar"/>
-          </w:rPr>
-          <w:t>M</w:t>
-        </w:r>
-      </w:ins>
-      <w:ins w:id="79" w:author="Eric Zoons" w:date="2023-09-14T08:04:00Z">
-        <w:r>
-          <w:rPr>
-            <w:rStyle w:val="Zwaar"/>
-          </w:rPr>
-          <w:t>aak op merking in je code</w:t>
-        </w:r>
-      </w:ins>
+      </w:pPr>
+      <w:r>
+        <w:rPr>
+          <w:rStyle w:val="Zwaar"/>
+        </w:rPr>
+        <w:t>Maak op merking in je code</w:t>
+      </w:r>
     </w:p>
     <w:p>
       <w:pPr>
@@ -543,42 +220,18 @@
           <w:ilvl w:val="2"/>
           <w:numId w:val="13"/>
         </w:numPr>
-        <w:rPr>
-          <w:ins w:id="80" w:author="Eric Zoons" w:date="2023-09-14T08:03:00Z"/>
-        </w:rPr>
-        <w:pPrChange w:id="81" w:author="Eric Zoons" w:date="2023-09-14T08:16:00Z">
-          <w:pPr>
-            <w:pStyle w:val="Geenafstand"/>
-            <w:ind w:left="1416"/>
-          </w:pPr>
-        </w:pPrChange>
-      </w:pPr>
-      <w:ins w:id="82" w:author="Eric Zoons" w:date="2023-09-14T08:04:00Z">
-        <w:r>
-          <w:t xml:space="preserve">Als oplossing maakt schrijf klien opmerking </w:t>
-        </w:r>
-      </w:ins>
-      <w:ins w:id="83" w:author="Eric Zoons" w:date="2023-09-14T08:05:00Z">
-        <w:r>
-          <w:t xml:space="preserve">in je code dit help je later (jaar of meer ) </w:t>
-        </w:r>
-        <w:r>
-          <w:br/>
-          <w:t>je code telezen en schrijf die op</w:t>
-        </w:r>
-      </w:ins>
-      <w:ins w:id="84" w:author="Eric Zoons" w:date="2023-09-14T08:06:00Z">
-        <w:r>
-          <w:t>merking ook met dat in achterhoofd</w:t>
-        </w:r>
-      </w:ins>
+      </w:pPr>
+      <w:r>
+        <w:t xml:space="preserve">Als oplossing maakt schrijf klien opmerking in je code dit help je later (jaar of meer ) </w:t>
+      </w:r>
+      <w:r>
+        <w:br/>
+        <w:t>je code telezen en schrijf die opmerking ook met dat in achterhoofd</w:t>
+      </w:r>
     </w:p>
     <w:p>
       <w:pPr>
         <w:pStyle w:val="Geenafstand"/>
-        <w:pPrChange w:id="85" w:author="Eric Zoons" w:date="2023-09-14T07:44:00Z">
-          <w:pPr/>
-        </w:pPrChange>
       </w:pPr>
     </w:p>
     <w:p>
@@ -589,40 +242,21 @@
           <w:numId w:val="13"/>
         </w:numPr>
         <w:rPr>
-          <w:ins w:id="86" w:author="Eric Zoons" w:date="2023-09-14T08:06:00Z"/>
           <w:rStyle w:val="Zwaar"/>
         </w:rPr>
-        <w:pPrChange w:id="87" w:author="Eric Zoons" w:date="2023-09-14T08:16:00Z">
-          <w:pPr>
-            <w:pStyle w:val="Geenafstand"/>
-            <w:ind w:left="708"/>
-          </w:pPr>
-        </w:pPrChange>
-      </w:pPr>
-      <w:ins w:id="88" w:author="Eric Zoons" w:date="2023-09-14T08:06:00Z">
-        <w:r>
-          <w:rPr>
-            <w:rStyle w:val="Zwaar"/>
-          </w:rPr>
-          <w:t xml:space="preserve">Gebruik </w:t>
-        </w:r>
-      </w:ins>
-      <w:ins w:id="89" w:author="Eric Zoons" w:date="2023-09-14T08:07:00Z">
-        <w:r>
-          <w:rPr>
-            <w:rStyle w:val="Zwaar"/>
-          </w:rPr>
-          <w:t>namen die iets vertellen over wat aan doen ben</w:t>
-        </w:r>
-      </w:ins>
-      <w:ins w:id="90" w:author="Eric Zoons" w:date="2023-09-14T08:06:00Z">
-        <w:r>
-          <w:rPr>
-            <w:rStyle w:val="Zwaar"/>
-          </w:rPr>
-          <w:t xml:space="preserve"> </w:t>
-        </w:r>
-      </w:ins>
+      </w:pPr>
+      <w:r>
+        <w:rPr>
+          <w:rStyle w:val="Zwaar"/>
+        </w:rPr>
+        <w:t>Gebruik namen die iets vertellen over wat aan doen ben</w:t>
+      </w:r>
+      <w:r>
+        <w:rPr>
+          <w:rStyle w:val="Zwaar"/>
+        </w:rPr>
+        <w:t xml:space="preserve"> </w:t>
+      </w:r>
     </w:p>
     <w:p>
       <w:pPr>
@@ -631,58 +265,26 @@
           <w:ilvl w:val="2"/>
           <w:numId w:val="13"/>
         </w:numPr>
-        <w:rPr>
-          <w:ins w:id="91" w:author="Eric Zoons" w:date="2023-09-14T08:09:00Z"/>
-        </w:rPr>
-        <w:pPrChange w:id="92" w:author="Eric Zoons" w:date="2023-09-14T08:16:00Z">
-          <w:pPr>
-            <w:pStyle w:val="Geenafstand"/>
-            <w:ind w:left="1416"/>
-          </w:pPr>
-        </w:pPrChange>
-      </w:pPr>
-      <w:ins w:id="93" w:author="Eric Zoons" w:date="2023-09-14T08:07:00Z">
-        <w:r>
-          <w:t xml:space="preserve">Als </w:t>
-        </w:r>
-      </w:ins>
-      <w:ins w:id="94" w:author="Eric Zoons" w:date="2023-09-14T08:08:00Z">
-        <w:r>
-          <w:t xml:space="preserve">variabelen / </w:t>
-        </w:r>
-      </w:ins>
-      <w:ins w:id="95" w:author="Eric Zoons" w:date="2023-09-14T08:24:00Z">
-        <w:r>
-          <w:t>Function</w:t>
-        </w:r>
-      </w:ins>
-      <w:ins w:id="96" w:author="Eric Zoons" w:date="2023-09-14T08:08:00Z">
-        <w:r>
-          <w:t xml:space="preserve"> /</w:t>
-        </w:r>
-      </w:ins>
-      <w:ins w:id="97" w:author="Eric Zoons" w:date="2023-09-14T08:24:00Z">
-        <w:r>
-          <w:t xml:space="preserve"> Procedure</w:t>
-        </w:r>
-      </w:ins>
-      <w:ins w:id="98" w:author="Eric Zoons" w:date="2023-09-14T08:08:00Z">
-        <w:r>
-          <w:t xml:space="preserve"> schrijf geef die namen die gelijk wat</w:t>
-        </w:r>
-      </w:ins>
-      <w:ins w:id="99" w:author="Eric Zoons" w:date="2023-09-14T08:09:00Z">
-        <w:r>
-          <w:t xml:space="preserve"> voor dienen en niet alleen voor jou ook voor anderen</w:t>
-        </w:r>
-      </w:ins>
+      </w:pPr>
+      <w:r>
+        <w:t xml:space="preserve">Als variabelen / </w:t>
+      </w:r>
+      <w:r>
+        <w:t>Function</w:t>
+      </w:r>
+      <w:r>
+        <w:t xml:space="preserve"> /</w:t>
+      </w:r>
+      <w:r>
+        <w:t xml:space="preserve"> Procedure</w:t>
+      </w:r>
+      <w:r>
+        <w:t xml:space="preserve"> schrijf geef die namen die gelijk wat voor dienen en niet alleen voor jou ook voor anderen</w:t>
+      </w:r>
     </w:p>
     <w:p>
       <w:pPr>
         <w:pStyle w:val="Geenafstand"/>
-        <w:pPrChange w:id="100" w:author="Eric Zoons" w:date="2023-09-14T08:09:00Z">
-          <w:pPr/>
-        </w:pPrChange>
       </w:pPr>
     </w:p>
     <w:p>
@@ -693,24 +295,15 @@
           <w:numId w:val="13"/>
         </w:numPr>
         <w:rPr>
-          <w:ins w:id="101" w:author="Eric Zoons" w:date="2023-09-14T08:10:00Z"/>
           <w:rStyle w:val="Zwaar"/>
         </w:rPr>
-        <w:pPrChange w:id="102" w:author="Eric Zoons" w:date="2023-09-14T08:16:00Z">
-          <w:pPr>
-            <w:pStyle w:val="Geenafstand"/>
-            <w:ind w:left="708"/>
-          </w:pPr>
-        </w:pPrChange>
-      </w:pPr>
-      <w:ins w:id="103" w:author="Eric Zoons" w:date="2023-09-14T08:10:00Z">
-        <w:r>
-          <w:rPr>
-            <w:rStyle w:val="Zwaar"/>
-          </w:rPr>
-          <w:t>Zorg er voor dingen kan hergebruiken</w:t>
-        </w:r>
-      </w:ins>
+      </w:pPr>
+      <w:r>
+        <w:rPr>
+          <w:rStyle w:val="Zwaar"/>
+        </w:rPr>
+        <w:t>Zorg er voor dingen kan hergebruiken</w:t>
+      </w:r>
     </w:p>
     <w:p>
       <w:pPr>
@@ -719,109 +312,52 @@
           <w:ilvl w:val="2"/>
           <w:numId w:val="13"/>
         </w:numPr>
-        <w:rPr>
-          <w:ins w:id="104" w:author="Eric Zoons" w:date="2023-09-14T08:10:00Z"/>
-        </w:rPr>
-        <w:pPrChange w:id="105" w:author="Eric Zoons" w:date="2023-09-14T08:16:00Z">
-          <w:pPr>
-            <w:pStyle w:val="Geenafstand"/>
-            <w:ind w:left="1416"/>
-          </w:pPr>
-        </w:pPrChange>
-      </w:pPr>
-      <w:ins w:id="106" w:author="Eric Zoons" w:date="2023-09-14T08:15:00Z">
-        <w:r>
-          <w:t xml:space="preserve">Zorg dat je code kan hergebruiken dus niet direct aan dingen koppelen GUI , </w:t>
-        </w:r>
-      </w:ins>
-      <w:ins w:id="107" w:author="Eric Zoons" w:date="2023-09-14T08:16:00Z">
-        <w:r>
-          <w:t>DataBase</w:t>
-        </w:r>
-        <w:r>
-          <w:br/>
-        </w:r>
-      </w:ins>
-      <w:ins w:id="108" w:author="Eric Zoons" w:date="2023-09-14T08:17:00Z">
-        <w:r>
-          <w:t>lees regel 3</w:t>
-        </w:r>
-      </w:ins>
+      </w:pPr>
+      <w:r>
+        <w:t>Zorg dat je code kan hergebruiken dus niet direct aan dingen koppelen GUI , DataBase</w:t>
+      </w:r>
+      <w:r>
+        <w:br/>
+        <w:t>lees regel 3</w:t>
+      </w:r>
     </w:p>
     <w:p>
       <w:pPr>
         <w:pStyle w:val="Geenafstand"/>
-        <w:pPrChange w:id="109" w:author="Eric Zoons" w:date="2023-09-14T07:44:00Z">
-          <w:pPr/>
-        </w:pPrChange>
       </w:pPr>
     </w:p>
     <w:p>
       <w:pPr>
         <w:pStyle w:val="Geenafstand"/>
-        <w:pPrChange w:id="110" w:author="Eric Zoons" w:date="2023-09-14T07:44:00Z">
-          <w:pPr/>
-        </w:pPrChange>
       </w:pPr>
     </w:p>
     <w:p>
       <w:pPr>
         <w:pStyle w:val="Geenafstand"/>
-        <w:pPrChange w:id="111" w:author="Eric Zoons" w:date="2023-09-14T07:44:00Z">
-          <w:pPr/>
-        </w:pPrChange>
       </w:pPr>
     </w:p>
     <w:p>
       <w:pPr>
         <w:pStyle w:val="Geenafstand"/>
-        <w:pPrChange w:id="112" w:author="Eric Zoons" w:date="2023-09-14T07:44:00Z">
-          <w:pPr/>
-        </w:pPrChange>
-      </w:pPr>
-    </w:p>
-    <w:p>
-      <w:pPr>
-        <w:rPr>
-          <w:ins w:id="113" w:author="Eric Zoons" w:date="2023-09-14T08:18:00Z"/>
-        </w:rPr>
-      </w:pPr>
-      <w:ins w:id="114" w:author="Eric Zoons" w:date="2023-09-14T08:18:00Z">
-        <w:r>
-          <w:br w:type="page"/>
-        </w:r>
-      </w:ins>
+      </w:pPr>
+    </w:p>
+    <w:p>
+      <w:r>
+        <w:br w:type="page"/>
+      </w:r>
+    </w:p>
+    <w:p>
+      <w:pPr>
+        <w:pStyle w:val="Duidelijkcitaat"/>
+      </w:pPr>
+      <w:r>
+        <w:lastRenderedPageBreak/>
+        <w:t xml:space="preserve">Begrippenlijst </w:t>
+      </w:r>
     </w:p>
     <w:p>
       <w:pPr>
         <w:pStyle w:val="Geenafstand"/>
-        <w:rPr>
-          <w:del w:id="115" w:author="Eric Zoons" w:date="2023-09-14T08:18:00Z"/>
-        </w:rPr>
-        <w:pPrChange w:id="116" w:author="Eric Zoons" w:date="2023-09-14T07:44:00Z">
-          <w:pPr/>
-        </w:pPrChange>
-      </w:pPr>
-    </w:p>
-    <w:p>
-      <w:pPr>
-        <w:pStyle w:val="Duidelijkcitaat"/>
-        <w:pPrChange w:id="117" w:author="Eric Zoons" w:date="2023-09-14T07:58:00Z">
-          <w:pPr/>
-        </w:pPrChange>
-      </w:pPr>
-      <w:ins w:id="118" w:author="Eric Zoons" w:date="2023-09-14T07:58:00Z">
-        <w:r>
-          <w:t xml:space="preserve">Begrippenlijst </w:t>
-        </w:r>
-      </w:ins>
-    </w:p>
-    <w:p>
-      <w:pPr>
-        <w:pStyle w:val="Geenafstand"/>
-        <w:pPrChange w:id="119" w:author="Eric Zoons" w:date="2023-09-14T07:44:00Z">
-          <w:pPr/>
-        </w:pPrChange>
       </w:pPr>
     </w:p>
     <w:p>
@@ -829,39 +365,28 @@
         <w:pStyle w:val="Geenafstand"/>
         <w:ind w:left="708"/>
         <w:rPr>
-          <w:ins w:id="120" w:author="Eric Zoons" w:date="2023-09-14T07:58:00Z"/>
           <w:rStyle w:val="Zwaar"/>
         </w:rPr>
       </w:pPr>
-      <w:ins w:id="121" w:author="Eric Zoons" w:date="2023-09-14T08:18:00Z">
-        <w:r>
-          <w:rPr>
-            <w:rStyle w:val="Zwaar"/>
-          </w:rPr>
-          <w:t>GUI</w:t>
-        </w:r>
-      </w:ins>
+      <w:r>
+        <w:rPr>
+          <w:rStyle w:val="Zwaar"/>
+        </w:rPr>
+        <w:t>GUI</w:t>
+      </w:r>
     </w:p>
     <w:p>
       <w:pPr>
         <w:pStyle w:val="Geenafstand"/>
         <w:ind w:left="1416"/>
-        <w:pPrChange w:id="122" w:author="Eric Zoons" w:date="2023-09-14T09:02:00Z">
-          <w:pPr/>
-        </w:pPrChange>
-      </w:pPr>
-      <w:ins w:id="123" w:author="Eric Zoons" w:date="2023-09-14T08:19:00Z">
-        <w:r>
-          <w:t>staat voor "Graphical User Interface" en kan in het Nederlands worden vertaald als "Grafische Gebruikersinterface". Het is de visuele manier waarop gebruikers kunnen communiceren met computersoftware of -systemen, met behulp van grafische elementen zoals pictogrammen, knoppen, vensters en menu's in plaats van tekstopdrachten. Een GUI maakt software toegankelijker en gebruiksvriendelijker doordat gebruikers interactie kunnen hebben met het programma door middel van visuele elementen in plaats van te vertrouwen op opdrachten die in tekstvorm moeten worden ingevoerd.</w:t>
-        </w:r>
-      </w:ins>
+      </w:pPr>
+      <w:r>
+        <w:t>staat voor "Graphical User Interface" en kan in het Nederlands worden vertaald als "Grafische Gebruikersinterface". Het is de visuele manier waarop gebruikers kunnen communiceren met computersoftware of -systemen, met behulp van grafische elementen zoals pictogrammen, knoppen, vensters en menu's in plaats van tekstopdrachten. Een GUI maakt software toegankelijker en gebruiksvriendelijker doordat gebruikers interactie kunnen hebben met het programma door middel van visuele elementen in plaats van te vertrouwen op opdrachten die in tekstvorm moeten worden ingevoerd.</w:t>
+      </w:r>
     </w:p>
     <w:p>
       <w:pPr>
         <w:pStyle w:val="Geenafstand"/>
-        <w:pPrChange w:id="124" w:author="Eric Zoons" w:date="2023-09-14T07:44:00Z">
-          <w:pPr/>
-        </w:pPrChange>
       </w:pPr>
     </w:p>
     <w:p>
@@ -869,604 +394,224 @@
         <w:pStyle w:val="Geenafstand"/>
         <w:ind w:firstLine="708"/>
         <w:rPr>
-          <w:ins w:id="125" w:author="Eric Zoons" w:date="2023-09-14T08:20:00Z"/>
           <w:rStyle w:val="Zwaar"/>
         </w:rPr>
-        <w:pPrChange w:id="126" w:author="Eric Zoons" w:date="2023-09-14T08:20:00Z">
-          <w:pPr>
-            <w:pStyle w:val="Geenafstand"/>
-            <w:ind w:left="1416"/>
-          </w:pPr>
-        </w:pPrChange>
-      </w:pPr>
-      <w:ins w:id="127" w:author="Eric Zoons" w:date="2023-09-14T08:20:00Z">
-        <w:r>
-          <w:rPr>
-            <w:rStyle w:val="Zwaar"/>
-          </w:rPr>
-          <w:t>DataBase</w:t>
-        </w:r>
-        <w:r>
-          <w:rPr>
-            <w:rStyle w:val="Zwaar"/>
-          </w:rPr>
-          <w:t xml:space="preserve"> </w:t>
-        </w:r>
-      </w:ins>
+      </w:pPr>
+      <w:r>
+        <w:rPr>
+          <w:rStyle w:val="Zwaar"/>
+        </w:rPr>
+        <w:t xml:space="preserve">DataBase </w:t>
+      </w:r>
     </w:p>
     <w:p>
       <w:pPr>
         <w:pStyle w:val="Geenafstand"/>
         <w:ind w:left="1416"/>
         <w:rPr>
-          <w:del w:id="128" w:author="Eric Zoons" w:date="2023-09-14T07:59:00Z"/>
-        </w:rPr>
-        <w:pPrChange w:id="129" w:author="Eric Zoons" w:date="2023-09-14T09:01:00Z">
-          <w:pPr/>
-        </w:pPrChange>
-      </w:pPr>
-      <w:ins w:id="130" w:author="Eric Zoons" w:date="2023-09-14T08:20:00Z">
-        <w:r>
-          <w:t>kan in het Nederlands worden vertaald als "databank" of "gegevensbank." Een database is een georganiseerde verzameling van gestructureerde gegevens die op een efficiënte manier kunnen worden opgeslagen, beheerd en opgevraagd. Databases worden vaak gebruikt om informatie te bewaren en te organiseren, en ze spelen een cruciale rol in allerlei toepassingen, zoals bedrijfsbeheer, websites, softwaretoepassingen en meer. Een database bevat gewoonlijk tabellen met rijen en kolommen waarin gegevens worden opgeslagen en kan worden beheerd met behulp van een databasebeheersysteem (DBMS), zoals MySQL, PostgreSQL, Oracle of Microsoft SQL Server.</w:t>
-        </w:r>
-      </w:ins>
+          <w:u w:val="single"/>
+        </w:rPr>
+      </w:pPr>
+      <w:r>
+        <w:t>kan in het Nederlands worden vertaald als "databank" of "gegevensbank." Een database is een georganiseerde verzameling van gestructureerde gegevens die op een efficiënte manier kunnen worden opgeslagen, beheerd en opgevraagd. Databases worden vaak gebruikt om informatie te bewaren en te organiseren, en ze spelen een cruciale rol in allerlei toepassingen, zoals bedrijfsbeheer, websites, softwaretoepassingen en meer. Een database bevat gewoonlijk tabellen met rijen en kolommen waarin gegevens worden opgeslagen en kan worden beheerd met behulp van een databasebeheersysteem (DBMS), zoals MySQL, PostgreSQL, Oracle of Microsoft SQL Server.</w:t>
+      </w:r>
+    </w:p>
+    <w:p>
+      <w:pPr>
+        <w:pStyle w:val="Geenafstand"/>
+        <w:ind w:firstLine="708"/>
+        <w:rPr>
+          <w:rStyle w:val="Zwaar"/>
+        </w:rPr>
+      </w:pPr>
+      <w:r>
+        <w:rPr>
+          <w:rStyle w:val="Zwaar"/>
+        </w:rPr>
+        <w:t>V</w:t>
+      </w:r>
+      <w:r>
+        <w:rPr>
+          <w:rStyle w:val="Zwaar"/>
+        </w:rPr>
+        <w:t>ariabelen</w:t>
+      </w:r>
     </w:p>
     <w:p>
       <w:pPr>
         <w:pStyle w:val="Geenafstand"/>
         <w:ind w:left="1416"/>
         <w:rPr>
-          <w:del w:id="131" w:author="Eric Zoons" w:date="2023-09-14T07:59:00Z"/>
-        </w:rPr>
-        <w:pPrChange w:id="132" w:author="Eric Zoons" w:date="2023-09-14T09:01:00Z">
-          <w:pPr/>
-        </w:pPrChange>
-      </w:pPr>
+          <w:shd w:val="clear" w:color="auto" w:fill="F7F7F8"/>
+        </w:rPr>
+      </w:pPr>
+      <w:r>
+        <w:rPr>
+          <w:shd w:val="clear" w:color="auto" w:fill="F7F7F8"/>
+        </w:rPr>
+        <w:t>Variabelen zijn symbolische namen die worden gebruikt om gegevens op te slaan en te manipuleren binnen een computerprogramma. Ze worden gebruikt om waarden zoals getallen, tekst, booleans en meer op te slaan, zodat deze waarden later in het programma kunnen worden gebruikt of gewijzigd. Variabelen hebben meestal een datatype dat aangeeft welk soort gegevens ze kunnen bevatten, zoals integers (gehele getallen), floats (kommagetallen), strings (tekst), enzovoort.</w:t>
+      </w:r>
+    </w:p>
+    <w:p>
+      <w:pPr>
+        <w:ind w:left="708"/>
+        <w:rPr>
+          <w:rStyle w:val="Zwaar"/>
+        </w:rPr>
+      </w:pPr>
+      <w:r>
+        <w:rPr>
+          <w:rStyle w:val="Zwaar"/>
+        </w:rPr>
+        <w:t xml:space="preserve">Function </w:t>
+      </w:r>
     </w:p>
     <w:p>
       <w:pPr>
         <w:pStyle w:val="Geenafstand"/>
         <w:ind w:left="1416"/>
         <w:rPr>
-          <w:del w:id="133" w:author="Eric Zoons" w:date="2023-09-14T07:59:00Z"/>
-        </w:rPr>
-        <w:pPrChange w:id="134" w:author="Eric Zoons" w:date="2023-09-14T09:01:00Z">
-          <w:pPr/>
-        </w:pPrChange>
-      </w:pPr>
+          <w:shd w:val="clear" w:color="auto" w:fill="F7F7F8"/>
+        </w:rPr>
+      </w:pPr>
+      <w:r>
+        <w:rPr>
+          <w:shd w:val="clear" w:color="auto" w:fill="F7F7F8"/>
+        </w:rPr>
+        <w:t>In de meeste programmeertalen declareer je eerst een functie voordat je deze kunt gebruiken. Dit omvat het specificeren van de functienaam, parameters (indien van toepassing), het retourtype en het codeblok dat definieert wat de functie doet.</w:t>
+      </w:r>
+    </w:p>
+    <w:p>
+      <w:pPr>
+        <w:ind w:left="708"/>
+        <w:rPr>
+          <w:rStyle w:val="Zwaar"/>
+        </w:rPr>
+      </w:pPr>
+      <w:r>
+        <w:rPr>
+          <w:rStyle w:val="Zwaar"/>
+        </w:rPr>
+        <w:t xml:space="preserve">Procedure </w:t>
+      </w:r>
     </w:p>
     <w:p>
       <w:pPr>
         <w:pStyle w:val="Geenafstand"/>
         <w:ind w:left="1416"/>
         <w:rPr>
-          <w:del w:id="135" w:author="Eric Zoons" w:date="2023-09-14T07:59:00Z"/>
-        </w:rPr>
-        <w:pPrChange w:id="136" w:author="Eric Zoons" w:date="2023-09-14T09:01:00Z">
-          <w:pPr/>
-        </w:pPrChange>
-      </w:pPr>
+          <w:shd w:val="clear" w:color="auto" w:fill="F7F7F8"/>
+        </w:rPr>
+      </w:pPr>
+      <w:r>
+        <w:rPr>
+          <w:shd w:val="clear" w:color="auto" w:fill="F7F7F8"/>
+        </w:rPr>
+        <w:t>Een procedure is een reeks instructies in een computerprogramma die een specifieke taak uitvoert of een bepaalde actie volgt. Procedures worden vaak gebruikt om herhaalbare stappen te definiëren en de code te structureren, maar ze kunnen in tegenstelling tot functies geen waarden retourneren. Procedures worden vaak gebruikt voor taken zoals het bijwerken van gegevens, het afdrukken van informatie of het uitvoeren van acties zonder dat er een resultaat hoeft te worden geretourneerd.</w:t>
+      </w:r>
+    </w:p>
+    <w:p>
+      <w:pPr>
+        <w:ind w:left="708"/>
+        <w:rPr>
+          <w:rStyle w:val="Zwaar"/>
+        </w:rPr>
+      </w:pPr>
+      <w:r>
+        <w:rPr>
+          <w:rStyle w:val="Zwaar"/>
+        </w:rPr>
+        <w:t>NOOB</w:t>
+      </w:r>
     </w:p>
     <w:p>
       <w:pPr>
         <w:pStyle w:val="Geenafstand"/>
         <w:ind w:left="1416"/>
-        <w:rPr>
-          <w:del w:id="137" w:author="Eric Zoons" w:date="2023-09-14T07:59:00Z"/>
-        </w:rPr>
-        <w:pPrChange w:id="138" w:author="Eric Zoons" w:date="2023-09-14T09:01:00Z">
-          <w:pPr/>
-        </w:pPrChange>
-      </w:pPr>
-    </w:p>
-    <w:p>
-      <w:pPr>
-        <w:pStyle w:val="Geenafstand"/>
-        <w:ind w:left="1416"/>
-        <w:rPr>
-          <w:del w:id="139" w:author="Eric Zoons" w:date="2023-09-14T07:59:00Z"/>
-        </w:rPr>
-        <w:pPrChange w:id="140" w:author="Eric Zoons" w:date="2023-09-14T09:01:00Z">
-          <w:pPr/>
-        </w:pPrChange>
-      </w:pPr>
-    </w:p>
-    <w:p>
-      <w:pPr>
-        <w:pStyle w:val="Geenafstand"/>
-        <w:ind w:left="1416"/>
-        <w:rPr>
-          <w:del w:id="141" w:author="Eric Zoons" w:date="2023-09-14T07:59:00Z"/>
-        </w:rPr>
-        <w:pPrChange w:id="142" w:author="Eric Zoons" w:date="2023-09-14T09:01:00Z">
-          <w:pPr/>
-        </w:pPrChange>
-      </w:pPr>
-    </w:p>
-    <w:p>
-      <w:pPr>
-        <w:pStyle w:val="Geenafstand"/>
-        <w:ind w:left="1416"/>
-        <w:rPr>
-          <w:del w:id="143" w:author="Eric Zoons" w:date="2023-09-14T07:59:00Z"/>
-        </w:rPr>
-        <w:pPrChange w:id="144" w:author="Eric Zoons" w:date="2023-09-14T09:01:00Z">
-          <w:pPr/>
-        </w:pPrChange>
-      </w:pPr>
-    </w:p>
-    <w:p>
-      <w:pPr>
-        <w:pStyle w:val="Geenafstand"/>
-        <w:ind w:left="1416"/>
-        <w:rPr>
-          <w:del w:id="145" w:author="Eric Zoons" w:date="2023-09-14T07:59:00Z"/>
-        </w:rPr>
-        <w:pPrChange w:id="146" w:author="Eric Zoons" w:date="2023-09-14T09:01:00Z">
-          <w:pPr/>
-        </w:pPrChange>
-      </w:pPr>
-    </w:p>
-    <w:p>
-      <w:pPr>
-        <w:pStyle w:val="Geenafstand"/>
-        <w:ind w:left="1416"/>
-        <w:rPr>
-          <w:del w:id="147" w:author="Eric Zoons" w:date="2023-09-14T07:59:00Z"/>
-        </w:rPr>
-        <w:pPrChange w:id="148" w:author="Eric Zoons" w:date="2023-09-14T09:01:00Z">
-          <w:pPr/>
-        </w:pPrChange>
-      </w:pPr>
-    </w:p>
-    <w:p>
-      <w:pPr>
-        <w:pStyle w:val="Geenafstand"/>
-        <w:ind w:left="1416"/>
-        <w:rPr>
-          <w:del w:id="149" w:author="Eric Zoons" w:date="2023-09-14T07:59:00Z"/>
-        </w:rPr>
-        <w:pPrChange w:id="150" w:author="Eric Zoons" w:date="2023-09-14T09:01:00Z">
-          <w:pPr/>
-        </w:pPrChange>
-      </w:pPr>
-    </w:p>
-    <w:p>
-      <w:pPr>
-        <w:pStyle w:val="Geenafstand"/>
-        <w:ind w:left="1416"/>
-        <w:rPr>
-          <w:del w:id="151" w:author="Eric Zoons" w:date="2023-09-14T07:59:00Z"/>
-        </w:rPr>
-        <w:pPrChange w:id="152" w:author="Eric Zoons" w:date="2023-09-14T09:01:00Z">
-          <w:pPr/>
-        </w:pPrChange>
-      </w:pPr>
-    </w:p>
-    <w:p>
-      <w:pPr>
-        <w:pStyle w:val="Geenafstand"/>
-        <w:ind w:left="1416"/>
-        <w:rPr>
-          <w:del w:id="153" w:author="Eric Zoons" w:date="2023-09-14T07:59:00Z"/>
-          <w:u w:val="single"/>
-        </w:rPr>
-        <w:pPrChange w:id="154" w:author="Eric Zoons" w:date="2023-09-14T09:01:00Z">
-          <w:pPr/>
-        </w:pPrChange>
-      </w:pPr>
-    </w:p>
-    <w:p>
-      <w:pPr>
-        <w:pStyle w:val="Geenafstand"/>
-        <w:ind w:left="1416"/>
-        <w:rPr>
-          <w:del w:id="155" w:author="Eric Zoons" w:date="2023-09-14T07:59:00Z"/>
-          <w:u w:val="single"/>
-        </w:rPr>
-        <w:pPrChange w:id="156" w:author="Eric Zoons" w:date="2023-09-14T09:01:00Z">
-          <w:pPr/>
-        </w:pPrChange>
-      </w:pPr>
-    </w:p>
-    <w:p>
-      <w:pPr>
-        <w:pStyle w:val="Geenafstand"/>
-        <w:ind w:left="1416"/>
-        <w:rPr>
-          <w:del w:id="157" w:author="Eric Zoons" w:date="2023-09-14T07:59:00Z"/>
-          <w:u w:val="single"/>
-        </w:rPr>
-        <w:pPrChange w:id="158" w:author="Eric Zoons" w:date="2023-09-14T09:01:00Z">
-          <w:pPr/>
-        </w:pPrChange>
-      </w:pPr>
-    </w:p>
-    <w:p>
-      <w:pPr>
-        <w:pStyle w:val="Geenafstand"/>
-        <w:ind w:left="1416"/>
-        <w:rPr>
-          <w:ins w:id="159" w:author="Eric Zoons" w:date="2023-09-14T08:21:00Z"/>
-          <w:u w:val="single"/>
-        </w:rPr>
-        <w:pPrChange w:id="160" w:author="Eric Zoons" w:date="2023-09-14T09:01:00Z">
-          <w:pPr>
-            <w:ind w:left="1416"/>
-          </w:pPr>
-        </w:pPrChange>
-      </w:pPr>
-    </w:p>
-    <w:p>
-      <w:pPr>
-        <w:pStyle w:val="Geenafstand"/>
-        <w:ind w:firstLine="708"/>
-        <w:rPr>
-          <w:ins w:id="161" w:author="Eric Zoons" w:date="2023-09-14T08:21:00Z"/>
-          <w:rStyle w:val="Zwaar"/>
-        </w:rPr>
-      </w:pPr>
-      <w:ins w:id="162" w:author="Eric Zoons" w:date="2023-09-14T08:22:00Z">
-        <w:r>
-          <w:rPr>
-            <w:rStyle w:val="Zwaar"/>
-          </w:rPr>
-          <w:t>V</w:t>
-        </w:r>
-        <w:r>
-          <w:rPr>
-            <w:rStyle w:val="Zwaar"/>
-          </w:rPr>
-          <w:t>ariabelen</w:t>
-        </w:r>
-      </w:ins>
-    </w:p>
-    <w:p>
-      <w:pPr>
-        <w:pStyle w:val="Geenafstand"/>
-        <w:ind w:left="1416"/>
-        <w:rPr>
-          <w:ins w:id="163" w:author="Eric Zoons" w:date="2023-09-14T08:45:00Z"/>
-          <w:shd w:val="clear" w:color="auto" w:fill="F7F7F8"/>
-        </w:rPr>
-        <w:pPrChange w:id="164" w:author="Eric Zoons" w:date="2023-09-14T09:01:00Z">
-          <w:pPr>
-            <w:ind w:left="1416"/>
-          </w:pPr>
-        </w:pPrChange>
-      </w:pPr>
-      <w:ins w:id="165" w:author="Eric Zoons" w:date="2023-09-14T08:22:00Z">
-        <w:r>
-          <w:rPr>
-            <w:shd w:val="clear" w:color="auto" w:fill="F7F7F8"/>
-          </w:rPr>
-          <w:t>Variabelen zijn symbolische namen die worden gebruikt om gegevens op te slaan en te manipuleren binnen een computerprogramma. Ze worden gebruikt om waarden zoals getallen, tekst, booleans en meer op te slaan, zodat deze waarden later in het programma kunnen worden gebruikt of gewijzigd. Variabelen hebben meestal een datatype dat aangeeft welk soort gegevens ze kunnen bevatten, zoals integers (gehele getallen), floats (kommagetallen), strings (tekst), enzovoort.</w:t>
-        </w:r>
-      </w:ins>
-    </w:p>
-    <w:p>
-      <w:pPr>
-        <w:ind w:left="708"/>
-        <w:rPr>
-          <w:ins w:id="166" w:author="Eric Zoons" w:date="2023-09-14T08:47:00Z"/>
-          <w:rStyle w:val="Zwaar"/>
-        </w:rPr>
-      </w:pPr>
-      <w:ins w:id="167" w:author="Eric Zoons" w:date="2023-09-14T08:47:00Z">
-        <w:r>
-          <w:rPr>
-            <w:rStyle w:val="Zwaar"/>
-          </w:rPr>
-          <w:t>Function</w:t>
-        </w:r>
-        <w:r>
-          <w:rPr>
-            <w:rStyle w:val="Zwaar"/>
-          </w:rPr>
-          <w:t xml:space="preserve"> </w:t>
-        </w:r>
-      </w:ins>
-    </w:p>
-    <w:p>
-      <w:pPr>
-        <w:pStyle w:val="Geenafstand"/>
-        <w:ind w:left="1416"/>
-        <w:rPr>
-          <w:ins w:id="168" w:author="Eric Zoons" w:date="2023-09-14T08:49:00Z"/>
-          <w:shd w:val="clear" w:color="auto" w:fill="F7F7F8"/>
-        </w:rPr>
-        <w:pPrChange w:id="169" w:author="Eric Zoons" w:date="2023-09-14T09:01:00Z">
-          <w:pPr>
-            <w:ind w:left="1416"/>
-          </w:pPr>
-        </w:pPrChange>
-      </w:pPr>
-      <w:ins w:id="170" w:author="Eric Zoons" w:date="2023-09-14T08:49:00Z">
-        <w:r>
-          <w:rPr>
-            <w:shd w:val="clear" w:color="auto" w:fill="F7F7F8"/>
-          </w:rPr>
-          <w:t>In de meeste programmeertalen declareer je eerst een functie voordat je deze kunt gebruiken. Dit omvat het specificeren van de functienaam, parameters (indien van toepassing), het retourtype en het codeblok dat definieert wat de functie doet.</w:t>
-        </w:r>
-      </w:ins>
-    </w:p>
-    <w:p>
-      <w:pPr>
-        <w:ind w:left="708"/>
-        <w:rPr>
-          <w:ins w:id="171" w:author="Eric Zoons" w:date="2023-09-14T08:47:00Z"/>
-          <w:rStyle w:val="Zwaar"/>
-        </w:rPr>
-        <w:pPrChange w:id="172" w:author="Eric Zoons" w:date="2023-09-14T08:49:00Z">
-          <w:pPr>
-            <w:ind w:left="1416"/>
-          </w:pPr>
-        </w:pPrChange>
-      </w:pPr>
-      <w:ins w:id="173" w:author="Eric Zoons" w:date="2023-09-14T08:47:00Z">
-        <w:r>
-          <w:rPr>
-            <w:rStyle w:val="Zwaar"/>
-          </w:rPr>
-          <w:t xml:space="preserve">Procedure </w:t>
-        </w:r>
-      </w:ins>
-    </w:p>
-    <w:p>
-      <w:pPr>
-        <w:pStyle w:val="Geenafstand"/>
-        <w:ind w:left="1416"/>
-        <w:rPr>
-          <w:ins w:id="174" w:author="Eric Zoons" w:date="2023-09-14T08:59:00Z"/>
-          <w:shd w:val="clear" w:color="auto" w:fill="F7F7F8"/>
-        </w:rPr>
-        <w:pPrChange w:id="175" w:author="Eric Zoons" w:date="2023-09-14T09:00:00Z">
-          <w:pPr>
-            <w:ind w:left="1416"/>
-          </w:pPr>
-        </w:pPrChange>
-      </w:pPr>
-      <w:ins w:id="176" w:author="Eric Zoons" w:date="2023-09-14T08:51:00Z">
-        <w:r>
-          <w:rPr>
-            <w:shd w:val="clear" w:color="auto" w:fill="F7F7F8"/>
-          </w:rPr>
-          <w:t>Een procedure is een reeks instructies in een computerprogramma die een specifieke taak uitvoert of een bepaalde actie volgt. Procedures worden vaak gebruikt om herhaalbare stappen te definiëren en de code te structureren, maar ze kunnen in tegenstelling tot functies geen waarden retourneren. Procedures worden vaak gebruikt voor taken zoals het bijwerken van gegevens, het afdrukken van informatie of het uitvoeren van acties zonder dat er een resultaat hoeft te worden geretourneerd.</w:t>
-        </w:r>
-      </w:ins>
-    </w:p>
-    <w:p>
-      <w:pPr>
-        <w:ind w:left="708"/>
-        <w:rPr>
-          <w:ins w:id="177" w:author="Eric Zoons" w:date="2023-09-14T08:59:00Z"/>
-          <w:rStyle w:val="Zwaar"/>
-        </w:rPr>
-      </w:pPr>
-      <w:ins w:id="178" w:author="Eric Zoons" w:date="2023-09-14T08:59:00Z">
-        <w:r>
-          <w:rPr>
-            <w:rStyle w:val="Zwaar"/>
-          </w:rPr>
-          <w:t>NOOB</w:t>
-        </w:r>
-      </w:ins>
-    </w:p>
-    <w:p>
-      <w:pPr>
-        <w:pStyle w:val="Geenafstand"/>
-        <w:ind w:left="1416"/>
-        <w:rPr>
-          <w:ins w:id="179" w:author="Eric Zoons" w:date="2023-09-14T08:51:00Z"/>
-          <w:rPrChange w:id="180" w:author="Eric Zoons" w:date="2023-09-14T09:01:00Z">
-            <w:rPr>
-              <w:ins w:id="181" w:author="Eric Zoons" w:date="2023-09-14T08:51:00Z"/>
-              <w:shd w:val="clear" w:color="auto" w:fill="F7F7F8"/>
-            </w:rPr>
-          </w:rPrChange>
-        </w:rPr>
-        <w:pPrChange w:id="182" w:author="Eric Zoons" w:date="2023-09-14T09:01:00Z">
-          <w:pPr/>
-        </w:pPrChange>
-      </w:pPr>
-      <w:ins w:id="183" w:author="Eric Zoons" w:date="2023-09-14T08:59:00Z">
-        <w:r>
-          <w:rPr>
-            <w:rPrChange w:id="184" w:author="Eric Zoons" w:date="2023-09-14T09:01:00Z">
-              <w:rPr>
-                <w:shd w:val="clear" w:color="auto" w:fill="F7F7F8"/>
-              </w:rPr>
-            </w:rPrChange>
-          </w:rPr>
-          <w:t>In de programmeerwereld verwijst "NOOB" meestal naar een informele term die wordt gebruikt om een beginnende programmeur of iemand met weinig ervaring aan te duiden. Het kan een licht spottende connotatie hebben, maar wordt over het algemeen gebruikt om iemand te beschrijven die nog niet veel kennis of vaardigheden heeft in programmeren en softwareontwikkeling.</w:t>
-        </w:r>
-      </w:ins>
-    </w:p>
-    <w:p>
-      <w:pPr>
-        <w:rPr>
-          <w:ins w:id="185" w:author="Eric Zoons" w:date="2023-09-14T09:02:00Z"/>
+      </w:pPr>
+      <w:r>
+        <w:t>In de programmeerwereld verwijst "NOOB" meestal naar een informele term die wordt gebruikt om een beginnende programmeur of iemand met weinig ervaring aan te duiden. Het kan een licht spottende connotatie hebben, maar wordt over het algemeen gebruikt om iemand te beschrijven die nog niet veel kennis of vaardigheden heeft in programmeren en softwareontwikkeling.</w:t>
+      </w:r>
+    </w:p>
+    <w:p>
+      <w:pPr>
+        <w:rPr>
           <w:rFonts w:ascii="Segoe UI" w:hAnsi="Segoe UI" w:cs="Segoe UI"/>
           <w:color w:val="374151"/>
           <w:shd w:val="clear" w:color="auto" w:fill="F7F7F8"/>
         </w:rPr>
       </w:pPr>
-      <w:ins w:id="186" w:author="Eric Zoons" w:date="2023-09-14T09:02:00Z">
-        <w:r>
-          <w:rPr>
-            <w:rFonts w:ascii="Segoe UI" w:hAnsi="Segoe UI" w:cs="Segoe UI"/>
-            <w:color w:val="374151"/>
-            <w:shd w:val="clear" w:color="auto" w:fill="F7F7F8"/>
-          </w:rPr>
-          <w:br w:type="page"/>
-        </w:r>
-      </w:ins>
+      <w:r>
+        <w:rPr>
+          <w:rFonts w:ascii="Segoe UI" w:hAnsi="Segoe UI" w:cs="Segoe UI"/>
+          <w:color w:val="374151"/>
+          <w:shd w:val="clear" w:color="auto" w:fill="F7F7F8"/>
+        </w:rPr>
+        <w:br w:type="page"/>
+      </w:r>
     </w:p>
     <w:p>
       <w:pPr>
         <w:pStyle w:val="Duidelijkcitaat"/>
-        <w:rPr>
-          <w:del w:id="187" w:author="Eric Zoons" w:date="2023-09-14T08:22:00Z"/>
-        </w:rPr>
-        <w:pPrChange w:id="188" w:author="Eric Zoons" w:date="2023-09-14T08:51:00Z">
-          <w:pPr/>
-        </w:pPrChange>
-      </w:pPr>
-    </w:p>
-    <w:p>
-      <w:pPr>
-        <w:pStyle w:val="Duidelijkcitaat"/>
-        <w:rPr>
-          <w:ins w:id="189" w:author="Eric Zoons" w:date="2023-09-14T08:51:00Z"/>
-        </w:rPr>
-        <w:pPrChange w:id="190" w:author="Eric Zoons" w:date="2023-09-14T08:51:00Z">
-          <w:pPr/>
-        </w:pPrChange>
-      </w:pPr>
-      <w:del w:id="191" w:author="Eric Zoons" w:date="2023-09-14T08:22:00Z">
-        <w:r>
-          <w:tab/>
-        </w:r>
-      </w:del>
-      <w:ins w:id="192" w:author="Eric Zoons" w:date="2023-09-14T08:51:00Z">
-        <w:r>
-          <w:t>Tools of Hulpmiddelen</w:t>
-        </w:r>
-      </w:ins>
-    </w:p>
-    <w:p>
-      <w:pPr>
-        <w:rPr>
-          <w:ins w:id="193" w:author="Eric Zoons" w:date="2023-09-14T08:51:00Z"/>
-        </w:rPr>
-      </w:pPr>
-    </w:p>
-    <w:p>
-      <w:pPr>
-        <w:rPr>
-          <w:ins w:id="194" w:author="Eric Zoons" w:date="2023-09-14T08:56:00Z"/>
-        </w:rPr>
-      </w:pPr>
-      <w:ins w:id="195" w:author="Eric Zoons" w:date="2023-09-14T08:52:00Z">
-        <w:r>
-          <w:tab/>
-          <w:t>Je groote vriend zal google zijn en tegenwordig Chat-</w:t>
-        </w:r>
-      </w:ins>
-      <w:ins w:id="196" w:author="Eric Zoons" w:date="2023-09-14T08:53:00Z">
-        <w:r>
-          <w:t>GTP</w:t>
-        </w:r>
-        <w:r>
-          <w:br/>
-        </w:r>
-        <w:r>
-          <w:tab/>
-          <w:t xml:space="preserve">IN google begin je met programeer taal(len) en dan wat je </w:t>
-        </w:r>
-      </w:ins>
-      <w:ins w:id="197" w:author="Eric Zoons" w:date="2023-09-14T08:54:00Z">
-        <w:r>
-          <w:t xml:space="preserve">zoek dat geeft mestal beste resultaat </w:t>
-        </w:r>
-      </w:ins>
-    </w:p>
-    <w:p>
-      <w:pPr>
-        <w:rPr>
-          <w:ins w:id="198" w:author="Eric Zoons" w:date="2023-09-14T09:02:00Z"/>
-        </w:rPr>
-      </w:pPr>
-      <w:ins w:id="199" w:author="Eric Zoons" w:date="2023-09-14T08:56:00Z">
-        <w:r>
-          <w:tab/>
-        </w:r>
-      </w:ins>
-      <w:ins w:id="200" w:author="Eric Zoons" w:date="2023-09-14T08:57:00Z">
-        <w:r>
-          <w:t>Blijf een beetje weg van “</w:t>
-        </w:r>
-        <w:r>
-          <w:t>stackexchange.com</w:t>
-        </w:r>
-        <w:r>
-          <w:t>” er zijn nog anderen daar zijn niet zo vriendijk tegen N</w:t>
-        </w:r>
-      </w:ins>
-      <w:ins w:id="201" w:author="Eric Zoons" w:date="2023-09-14T08:58:00Z">
-        <w:r>
-          <w:t>OOB</w:t>
-        </w:r>
-      </w:ins>
-    </w:p>
-    <w:p>
-      <w:pPr>
-        <w:rPr>
-          <w:ins w:id="202" w:author="Eric Zoons" w:date="2023-09-14T09:02:00Z"/>
-        </w:rPr>
-      </w:pPr>
-    </w:p>
-    <w:p>
-      <w:pPr>
-        <w:rPr>
-          <w:ins w:id="203" w:author="Eric Zoons" w:date="2023-09-14T09:03:00Z"/>
-        </w:rPr>
-      </w:pPr>
-      <w:ins w:id="204" w:author="Eric Zoons" w:date="2023-09-14T09:02:00Z">
-        <w:r>
-          <w:tab/>
-          <w:t xml:space="preserve">Arduino IDE </w:t>
-        </w:r>
-      </w:ins>
-      <w:ins w:id="205" w:author="Eric Zoons" w:date="2023-09-14T09:04:00Z">
-        <w:r>
-          <w:t>(Gratis)</w:t>
-        </w:r>
-      </w:ins>
-    </w:p>
-    <w:p>
-      <w:pPr>
-        <w:rPr>
-          <w:ins w:id="206" w:author="Eric Zoons" w:date="2023-09-14T09:04:00Z"/>
-        </w:rPr>
-      </w:pPr>
-      <w:ins w:id="207" w:author="Eric Zoons" w:date="2023-09-14T09:03:00Z">
-        <w:r>
-          <w:tab/>
-        </w:r>
-        <w:r>
-          <w:t>Microsoft VS Code</w:t>
-        </w:r>
-        <w:r>
-          <w:t xml:space="preserve"> (Gratis)</w:t>
-        </w:r>
-      </w:ins>
-    </w:p>
-    <w:p>
-      <w:pPr>
-        <w:rPr>
-          <w:ins w:id="208" w:author="Eric Zoons" w:date="2023-09-14T09:04:00Z"/>
-        </w:rPr>
-      </w:pPr>
-      <w:ins w:id="209" w:author="Eric Zoons" w:date="2023-09-14T09:04:00Z">
-        <w:r>
-          <w:tab/>
-        </w:r>
-      </w:ins>
-    </w:p>
-    <w:p>
-      <w:pPr>
-        <w:pPrChange w:id="210" w:author="Eric Zoons" w:date="2023-09-14T08:51:00Z">
-          <w:pPr>
-            <w:ind w:left="1416"/>
-          </w:pPr>
-        </w:pPrChange>
-      </w:pPr>
-      <w:ins w:id="211" w:author="Eric Zoons" w:date="2023-09-14T09:05:00Z">
-        <w:r>
-          <w:tab/>
-        </w:r>
-      </w:ins>
+      </w:pPr>
+      <w:r>
+        <w:lastRenderedPageBreak/>
+        <w:t>Tools of Hulpmiddelen</w:t>
+      </w:r>
+    </w:p>
+    <w:p/>
+    <w:p>
+      <w:r>
+        <w:tab/>
+        <w:t>Je groote vriend zal google zijn en tegenwordig Chat-GTP</w:t>
+      </w:r>
+      <w:r>
+        <w:br/>
+      </w:r>
+      <w:r>
+        <w:tab/>
+        <w:t xml:space="preserve">IN google begin je met programeer taal(len) en dan wat je zoek dat geeft mestal beste resultaat </w:t>
+      </w:r>
+    </w:p>
+    <w:p>
+      <w:r>
+        <w:tab/>
+        <w:t>Blijf een beetje weg van “</w:t>
+      </w:r>
+      <w:r>
+        <w:t>stackexchange.com</w:t>
+      </w:r>
+      <w:r>
+        <w:t>” er zijn nog anderen daar zijn niet zo vriendijk tegen NOOB</w:t>
+      </w:r>
+    </w:p>
+    <w:p/>
+    <w:p>
+      <w:r>
+        <w:tab/>
+        <w:t>Arduino IDE (Gratis)</w:t>
+      </w:r>
+    </w:p>
+    <w:p>
+      <w:r>
+        <w:tab/>
+      </w:r>
+      <w:r>
+        <w:t>Microsoft VS Code</w:t>
+      </w:r>
+      <w:r>
+        <w:t xml:space="preserve"> (Gratis)</w:t>
+      </w:r>
+    </w:p>
+    <w:p>
+      <w:r>
+        <w:tab/>
+      </w:r>
+    </w:p>
+    <w:p>
+      <w:r>
+        <w:tab/>
+      </w:r>
     </w:p>
     <w:sectPr>
       <w:headerReference w:type="even" r:id="rId9"/>
@@ -1537,7 +682,6 @@
         <w:alias w:val="Auteur"/>
         <w:tag w:val=""/>
         <w:id w:val="-1392108803"/>
-        <w:placeholder/>
         <w:dataBinding w:prefixMappings="xmlns:ns0='http://purl.org/dc/elements/1.1/' xmlns:ns1='http://schemas.openxmlformats.org/package/2006/metadata/core-properties' " w:xpath="/ns1:coreProperties[1]/ns0:creator[1]" w:storeItemID="{6C3C8BC8-F283-45AE-878A-BAB7291924A1}"/>
         <w:text/>
       </w:sdtPr>
@@ -1559,22 +703,12 @@
     <w:r>
       <w:fldChar w:fldCharType="separate"/>
     </w:r>
-    <w:ins w:id="221" w:author="Eric Zoons" w:date="2023-09-14T07:41:00Z">
-      <w:r>
-        <w:rPr>
-          <w:noProof/>
-        </w:rPr>
-        <w:t>donderdag 14 september 2023</w:t>
-      </w:r>
-    </w:ins>
-    <w:del w:id="222" w:author="Eric Zoons" w:date="2023-09-14T07:41:00Z">
-      <w:r>
-        <w:rPr>
-          <w:noProof/>
-        </w:rPr>
-        <w:delText>donderdag 6 juli 2023</w:delText>
-      </w:r>
-    </w:del>
+    <w:r>
+      <w:rPr>
+        <w:noProof/>
+      </w:rPr>
+      <w:t>donderdag 14 september 2023</w:t>
+    </w:r>
     <w:r>
       <w:fldChar w:fldCharType="end"/>
     </w:r>
@@ -1593,24 +727,13 @@
     <w:r>
       <w:fldChar w:fldCharType="separate"/>
     </w:r>
-    <w:ins w:id="223" w:author="Eric Zoons" w:date="2023-09-14T07:41:00Z">
-      <w:r>
-        <w:rPr>
-          <w:rFonts w:cs="Times New Roman"/>
-          <w:noProof/>
-        </w:rPr>
-        <w:t>Document1</w:t>
-      </w:r>
-    </w:ins>
-    <w:del w:id="224" w:author="Eric Zoons" w:date="2023-09-14T07:41:00Z">
-      <w:r>
-        <w:rPr>
-          <w:rFonts w:cs="Times New Roman"/>
-          <w:noProof/>
-        </w:rPr>
-        <w:delText>insulinde-groep Sjabloon.dotx</w:delText>
-      </w:r>
-    </w:del>
+    <w:r>
+      <w:rPr>
+        <w:rFonts w:cs="Times New Roman"/>
+        <w:noProof/>
+      </w:rPr>
+      <w:t>Document1</w:t>
+    </w:r>
     <w:r>
       <w:fldChar w:fldCharType="end"/>
     </w:r>
@@ -1676,92 +799,46 @@
     <w:pPr>
       <w:pStyle w:val="Koptekst"/>
       <w:jc w:val="center"/>
-      <w:rPr>
-        <w:ins w:id="212" w:author="Eric Zoons" w:date="2023-09-14T07:41:00Z"/>
-      </w:rPr>
-      <w:pPrChange w:id="213" w:author="Eric Zoons" w:date="2023-09-14T07:42:00Z">
-        <w:pPr>
-          <w:pStyle w:val="Koptekst"/>
-        </w:pPr>
-      </w:pPrChange>
     </w:pPr>
-    <w:ins w:id="214" w:author="Eric Zoons" w:date="2023-09-14T07:41:00Z">
-      <w:r>
-        <w:rPr>
-          <w:b/>
-          <w:bCs/>
-          <w:sz w:val="48"/>
-          <w:szCs w:val="48"/>
-        </w:rPr>
-        <w:t>Regels En begrippen</w:t>
-      </w:r>
-    </w:ins>
-    <w:ins w:id="215" w:author="Eric Zoons" w:date="2023-09-14T07:43:00Z">
-      <w:r>
-        <w:rPr>
-          <w:b/>
-          <w:bCs/>
-          <w:sz w:val="48"/>
-          <w:szCs w:val="48"/>
-        </w:rPr>
-        <w:t xml:space="preserve"> </w:t>
-      </w:r>
-    </w:ins>
-    <w:ins w:id="216" w:author="Eric Zoons" w:date="2023-09-14T07:41:00Z">
-      <w:r>
-        <w:rPr>
-          <w:b/>
-          <w:bCs/>
-          <w:sz w:val="48"/>
-          <w:szCs w:val="48"/>
-        </w:rPr>
-        <w:t>voor beginners</w:t>
-      </w:r>
-    </w:ins>
+    <w:r>
+      <w:rPr>
+        <w:b/>
+        <w:bCs/>
+        <w:sz w:val="48"/>
+        <w:szCs w:val="48"/>
+      </w:rPr>
+      <w:t>Regels En begrippen</w:t>
+    </w:r>
+    <w:r>
+      <w:rPr>
+        <w:b/>
+        <w:bCs/>
+        <w:sz w:val="48"/>
+        <w:szCs w:val="48"/>
+      </w:rPr>
+      <w:t xml:space="preserve"> </w:t>
+    </w:r>
+    <w:r>
+      <w:rPr>
+        <w:b/>
+        <w:bCs/>
+        <w:sz w:val="48"/>
+        <w:szCs w:val="48"/>
+      </w:rPr>
+      <w:t>voor beginners</w:t>
+    </w:r>
   </w:p>
   <w:p>
     <w:pPr>
       <w:pStyle w:val="Koptekst"/>
       <w:jc w:val="center"/>
     </w:pPr>
-    <w:del w:id="217" w:author="Eric Zoons" w:date="2023-09-14T07:41:00Z">
-      <w:r>
-        <w:rPr>
-          <w:b/>
-          <w:bCs/>
-          <w:sz w:val="48"/>
-          <w:szCs w:val="48"/>
-        </w:rPr>
-        <w:delText>{Hier de Title}</w:delText>
-      </w:r>
-    </w:del>
-    <w:del w:id="218" w:author="Eric Zoons" w:date="2023-09-14T07:42:00Z">
-      <w:r>
-        <w:rPr>
-          <w:b/>
-          <w:bCs/>
-          <w:sz w:val="48"/>
-          <w:szCs w:val="48"/>
-        </w:rPr>
-        <w:br/>
-      </w:r>
-    </w:del>
-    <w:del w:id="219" w:author="Eric Zoons" w:date="2023-09-14T07:43:00Z">
-      <w:r>
-        <w:rPr>
-          <w:u w:val="single"/>
-        </w:rPr>
-        <w:delText>{Hier SubTitle}</w:delText>
-      </w:r>
-    </w:del>
-    <w:ins w:id="220" w:author="Eric Zoons" w:date="2023-09-14T07:43:00Z">
-      <w:r>
-        <w:rPr>
-          <w:u w:val="single"/>
-        </w:rPr>
-        <w:t>Ze zijn waar tot met niet meer waar zijn</w:t>
-      </w:r>
-    </w:ins>
+    <w:r>
+      <w:rPr>
+        <w:u w:val="single"/>
+      </w:rPr>
+      <w:t>Ze zijn waar tot met niet meer waar zijn</w:t>
+    </w:r>
   </w:p>
 </w:hdr>
 </file>
@@ -3233,14 +2310,6 @@
     <w:abstractNumId w:val="9"/>
   </w:num>
 </w:numbering>
-</file>
-
-<file path=word/people.xml><?xml version="1.0" encoding="utf-8"?>
-<w15:people xmlns:wpc="http://schemas.microsoft.com/office/word/2010/wordprocessingCanvas" xmlns:cx="http://schemas.microsoft.com/office/drawing/2014/chartex" xmlns:cx1="http://schemas.microsoft.com/office/drawing/2015/9/8/chartex" xmlns:cx2="http://schemas.microsoft.com/office/drawing/2015/10/21/chartex" xmlns:cx3="http://schemas.microsoft.com/office/drawing/2016/5/9/chartex" xmlns:cx4="http://schemas.microsoft.com/office/drawing/2016/5/10/chartex" xmlns:cx5="http://schemas.microsoft.com/office/drawing/2016/5/11/chartex" xmlns:cx6="http://schemas.microsoft.com/office/drawing/2016/5/12/chartex" xmlns:cx7="http://schemas.microsoft.com/office/drawing/2016/5/13/chartex" xmlns:cx8="http://schemas.microsoft.com/office/drawing/2016/5/14/chartex" xmlns:mc="http://schemas.openxmlformats.org/markup-compatibility/2006" xmlns:aink="http://schemas.microsoft.com/office/drawing/2016/ink" xmlns:am3d="http://schemas.microsoft.com/office/drawing/2017/model3d" xmlns:o="urn:schemas-microsoft-com:office:office" xmlns:oel="http://schemas.microsoft.com/office/2019/extlst" xmlns:r="http://schemas.openxmlformats.org/officeDocument/2006/relationships" xmlns:m="http://schemas.openxmlformats.org/officeDocument/2006/math" xmlns:v="urn:schemas-microsoft-com:vml" xmlns:wp14="http://schemas.microsoft.com/office/word/2010/wordprocessingDrawing" xmlns:wp="http://schemas.openxmlformats.org/drawingml/2006/wordprocessingDrawing" xmlns:w10="urn:schemas-microsoft-com:office:word" xmlns:w="http://schemas.openxmlformats.org/wordprocessingml/2006/main" xmlns:w14="http://schemas.microsoft.com/office/word/2010/wordml" xmlns:w15="http://schemas.microsoft.com/office/word/2012/wordml" xmlns:w16cex="http://schemas.microsoft.com/office/word/2018/wordml/cex" xmlns:w16cid="http://schemas.microsoft.com/office/word/2016/wordml/cid" xmlns:w16="http://schemas.microsoft.com/office/word/2018/wordml" xmlns:w16sdtdh="http://schemas.microsoft.com/office/word/2020/wordml/sdtdatahash" xmlns:w16se="http://schemas.microsoft.com/office/word/2015/wordml/symex" xmlns:wpg="http://schemas.microsoft.com/office/word/2010/wordprocessingGroup" xmlns:wpi="http://schemas.microsoft.com/office/word/2010/wordprocessingInk" xmlns:wne="http://schemas.microsoft.com/office/word/2006/wordml" xmlns:wps="http://schemas.microsoft.com/office/word/2010/wordprocessingShape" mc:Ignorable="w14 w15 w16se w16cid w16 w16cex w16sdtdh wp14">
-  <w15:person w15:author="Eric Zoons">
-    <w15:presenceInfo w15:providerId="Windows Live" w15:userId="4bf158502e2f3ad2"/>
-  </w15:person>
-</w15:people>
 </file>
 
 <file path=word/styles.xml><?xml version="1.0" encoding="utf-8"?>
@@ -4182,15 +3251,6 @@
 </file>
 
 <file path=customXml/item1.xml><?xml version="1.0" encoding="utf-8"?>
-<?mso-contentType ?>
-<FormTemplates xmlns="http://schemas.microsoft.com/sharepoint/v3/contenttype/forms">
-  <Display>DocumentLibraryForm</Display>
-  <Edit>DocumentLibraryForm</Edit>
-  <New>DocumentLibraryForm</New>
-</FormTemplates>
-</file>
-
-<file path=customXml/item2.xml><?xml version="1.0" encoding="utf-8"?>
 <ct:contentTypeSchema xmlns:ct="http://schemas.microsoft.com/office/2006/metadata/contentType" xmlns:ma="http://schemas.microsoft.com/office/2006/metadata/properties/metaAttributes" ct:_="" ma:_="" ma:contentTypeName="Document" ma:contentTypeID="0x010100A7BF375FF8343C41946EAC1D764B9C25" ma:contentTypeVersion="10" ma:contentTypeDescription="Een nieuw document maken." ma:contentTypeScope="" ma:versionID="0d85cfff0216f581cc2a1eb51a0770c1">
   <xsd:schema xmlns:xsd="http://www.w3.org/2001/XMLSchema" xmlns:xs="http://www.w3.org/2001/XMLSchema" xmlns:p="http://schemas.microsoft.com/office/2006/metadata/properties" xmlns:ns2="8b05426d-9afd-4a9f-b7d3-c94efaba58f0" xmlns:ns3="ad17f85a-d252-4db2-9c84-3adf2f2ade6c" targetNamespace="http://schemas.microsoft.com/office/2006/metadata/properties" ma:root="true" ma:fieldsID="d43a78cd58ce39732e1a19935b316d20" ns2:_="" ns3:_="">
     <xsd:import namespace="8b05426d-9afd-4a9f-b7d3-c94efaba58f0"/>
@@ -4379,15 +3439,16 @@
 </ct:contentTypeSchema>
 </file>
 
-<file path=customXml/itemProps1.xml><?xml version="1.0" encoding="utf-8"?>
-<ds:datastoreItem xmlns:ds="http://schemas.openxmlformats.org/officeDocument/2006/customXml" ds:itemID="{063ACBCA-9A67-423C-A8AB-D1638401E10B}">
-  <ds:schemaRefs>
-    <ds:schemaRef ds:uri="http://schemas.microsoft.com/sharepoint/v3/contenttype/forms"/>
-  </ds:schemaRefs>
-</ds:datastoreItem>
+<file path=customXml/item2.xml><?xml version="1.0" encoding="utf-8"?>
+<?mso-contentType ?>
+<FormTemplates xmlns="http://schemas.microsoft.com/sharepoint/v3/contenttype/forms">
+  <Display>DocumentLibraryForm</Display>
+  <Edit>DocumentLibraryForm</Edit>
+  <New>DocumentLibraryForm</New>
+</FormTemplates>
 </file>
 
-<file path=customXml/itemProps2.xml><?xml version="1.0" encoding="utf-8"?>
+<file path=customXml/itemProps1.xml><?xml version="1.0" encoding="utf-8"?>
 <ds:datastoreItem xmlns:ds="http://schemas.openxmlformats.org/officeDocument/2006/customXml" ds:itemID="{5E1861D5-B11A-4D90-A1E5-9CA91A2F0043}">
   <ds:schemaRefs>
     <ds:schemaRef ds:uri="http://schemas.microsoft.com/office/2006/metadata/contentType"/>
@@ -4404,4 +3465,12 @@
     <ds:schemaRef ds:uri="http://schemas.microsoft.com/internal/obd"/>
   </ds:schemaRefs>
 </ds:datastoreItem>
+</file>
+
+<file path=customXml/itemProps2.xml><?xml version="1.0" encoding="utf-8"?>
+<ds:datastoreItem xmlns:ds="http://schemas.openxmlformats.org/officeDocument/2006/customXml" ds:itemID="{063ACBCA-9A67-423C-A8AB-D1638401E10B}">
+  <ds:schemaRefs>
+    <ds:schemaRef ds:uri="http://schemas.microsoft.com/sharepoint/v3/contenttype/forms"/>
+  </ds:schemaRefs>
+</ds:datastoreItem>
 </file>
</xml_diff>